<commit_message>
make porpuse and descrep.
</commit_message>
<xml_diff>
--- a/OneDrive/Desktop/PM_task/Project_Charter.docx
+++ b/OneDrive/Desktop/PM_task/Project_Charter.docx
@@ -72,6 +72,7 @@
               </w:rPr>
               <w:br/>
             </w:r>
+            <w:proofErr w:type="spellStart"/>
             <w:r>
               <w:rPr>
                 <w:rFonts w:ascii="Georgia" w:hAnsi="Georgia"/>
@@ -79,6 +80,15 @@
                 <w:szCs w:val="28"/>
               </w:rPr>
               <w:t>Nomade</w:t>
+            </w:r>
+            <w:proofErr w:type="spellEnd"/>
+            <w:r>
+              <w:rPr>
+                <w:rFonts w:ascii="Georgia" w:hAnsi="Georgia"/>
+                <w:sz w:val="28"/>
+                <w:szCs w:val="28"/>
+              </w:rPr>
+              <w:t>.</w:t>
             </w:r>
           </w:p>
           <w:p>
@@ -183,19 +193,7 @@
                 <w:rFonts w:ascii="Georgia" w:hAnsi="Georgia"/>
               </w:rPr>
               <w:br/>
-              <w:t xml:space="preserve">October </w:t>
-            </w:r>
-            <w:r>
-              <w:rPr>
-                <w:rFonts w:ascii="Georgia" w:hAnsi="Georgia"/>
-              </w:rPr>
-              <w:t>17</w:t>
-            </w:r>
-            <w:r>
-              <w:rPr>
-                <w:rFonts w:ascii="Georgia" w:hAnsi="Georgia"/>
-              </w:rPr>
-              <w:t>, 2025</w:t>
+              <w:t>October 3, 2025</w:t>
             </w:r>
           </w:p>
           <w:p>
@@ -226,8 +224,13 @@
           </w:p>
           <w:p>
             <w:pPr>
-              <w:rPr>
-                <w:rFonts w:ascii="Georgia" w:hAnsi="Georgia"/>
+              <w:pStyle w:val="NormalWeb"/>
+              <w:spacing w:before="0" w:beforeAutospacing="0" w:after="0" w:afterAutospacing="0"/>
+              <w:rPr>
+                <w:rFonts w:ascii="Arial" w:hAnsi="Arial" w:cs="Arial"/>
+                <w:color w:val="000000"/>
+                <w:sz w:val="22"/>
+                <w:szCs w:val="22"/>
               </w:rPr>
             </w:pPr>
             <w:r>
@@ -246,12 +249,20 @@
             </w:r>
             <w:r>
               <w:rPr>
-                <w:rFonts w:ascii="Georgia" w:hAnsi="Georgia"/>
-              </w:rPr>
-              <w:t>The goal of this project is to develop an automated Student Attendance Management System for Future Tech University. This system will replace manual attendance tracking, reduce errors, and enhance reporting, supporting the university’s focus on digitization and operational efficiency.</w:t>
-            </w:r>
-          </w:p>
-          <w:p/>
+                <w:rFonts w:ascii="Arial" w:hAnsi="Arial" w:cs="Arial"/>
+                <w:color w:val="000000"/>
+                <w:sz w:val="22"/>
+                <w:szCs w:val="22"/>
+              </w:rPr>
+              <w:t>The goal of this project is to assist both tourists and tour guides while streamlining the tourism process. This app provides tourists with a unique and personalized travel experience based on their preferences by showcasing historical sites and attractions alongside authentic user reviews. It also empowers tour guides by connecting them with valuable job opportunities.</w:t>
+            </w:r>
+          </w:p>
+          <w:p>
+            <w:pPr>
+              <w:pStyle w:val="NormalWeb"/>
+              <w:spacing w:before="0" w:beforeAutospacing="0" w:after="0" w:afterAutospacing="0"/>
+            </w:pPr>
+          </w:p>
         </w:tc>
       </w:tr>
       <w:tr>
@@ -273,8 +284,13 @@
           </w:p>
           <w:p>
             <w:pPr>
-              <w:rPr>
-                <w:rFonts w:ascii="Georgia" w:hAnsi="Georgia"/>
+              <w:pStyle w:val="NormalWeb"/>
+              <w:spacing w:before="0" w:beforeAutospacing="0" w:after="0" w:afterAutospacing="0"/>
+              <w:rPr>
+                <w:rFonts w:ascii="Arial" w:hAnsi="Arial" w:cs="Arial"/>
+                <w:color w:val="000000"/>
+                <w:sz w:val="22"/>
+                <w:szCs w:val="22"/>
               </w:rPr>
             </w:pPr>
             <w:r>
@@ -303,10 +319,44 @@
               <w:rPr>
                 <w:rFonts w:ascii="Georgia" w:hAnsi="Georgia"/>
               </w:rPr>
-              <w:t>This project involves developing a web-based application enabling faculty to record and manage student attendance digitally. Students can check attendance in real-time, and administrators can generate detailed attendance reports.</w:t>
-            </w:r>
-          </w:p>
-          <w:p/>
+              <w:t>This</w:t>
+            </w:r>
+            <w:r>
+              <w:rPr>
+                <w:rFonts w:ascii="Arial" w:hAnsi="Arial" w:cs="Arial"/>
+                <w:color w:val="000000"/>
+                <w:sz w:val="22"/>
+                <w:szCs w:val="22"/>
+              </w:rPr>
+              <w:t xml:space="preserve"> project provides </w:t>
+            </w:r>
+            <w:proofErr w:type="spellStart"/>
+            <w:r>
+              <w:rPr>
+                <w:rFonts w:ascii="Arial" w:hAnsi="Arial" w:cs="Arial"/>
+                <w:color w:val="000000"/>
+                <w:sz w:val="22"/>
+                <w:szCs w:val="22"/>
+              </w:rPr>
+              <w:t>travelers</w:t>
+            </w:r>
+            <w:proofErr w:type="spellEnd"/>
+            <w:r>
+              <w:rPr>
+                <w:rFonts w:ascii="Arial" w:hAnsi="Arial" w:cs="Arial"/>
+                <w:color w:val="000000"/>
+                <w:sz w:val="22"/>
+                <w:szCs w:val="22"/>
+              </w:rPr>
+              <w:t xml:space="preserve"> with a comprehensive guide to tourist destinations and enables them to share reviews and experiences. It connects tour guides with job opportunities by allowing them to showcase their services. Additionally, users can create posts about tourism-related topics.</w:t>
+            </w:r>
+          </w:p>
+          <w:p>
+            <w:pPr>
+              <w:pStyle w:val="NormalWeb"/>
+              <w:spacing w:before="0" w:beforeAutospacing="0" w:after="0" w:afterAutospacing="0"/>
+            </w:pPr>
+          </w:p>
         </w:tc>
       </w:tr>
       <w:tr>
@@ -3278,6 +3328,22 @@
       </w:tblBorders>
     </w:tblPr>
   </w:style>
+  <w:style w:type="paragraph" w:styleId="NormalWeb">
+    <w:name w:val="Normal (Web)"/>
+    <w:basedOn w:val="Normal"/>
+    <w:uiPriority w:val="99"/>
+    <w:unhideWhenUsed/>
+    <w:rsid w:val="00533D28"/>
+    <w:pPr>
+      <w:spacing w:before="100" w:beforeAutospacing="1" w:after="100" w:afterAutospacing="1" w:line="240" w:lineRule="auto"/>
+    </w:pPr>
+    <w:rPr>
+      <w:rFonts w:ascii="Times New Roman" w:eastAsiaTheme="minorEastAsia" w:hAnsi="Times New Roman" w:cs="Times New Roman"/>
+      <w:kern w:val="0"/>
+      <w:lang w:val="en-GB" w:eastAsia="en-GB"/>
+      <w14:ligatures w14:val="none"/>
+    </w:rPr>
+  </w:style>
 </w:styles>
 </file>
 

</xml_diff>

<commit_message>
updated limits and requirments
</commit_message>
<xml_diff>
--- a/OneDrive/Desktop/PM_task/Project_Charter.docx
+++ b/OneDrive/Desktop/PM_task/Project_Charter.docx
@@ -1338,8 +1338,16 @@
             <w:r>
               <w:rPr>
                 <w:rFonts w:ascii="Georgia" w:hAnsi="Georgia"/>
-              </w:rPr>
-              <w:t>Platform: Web-based application compatible with modern browsers (Chrome, Firefox, Edge, Safari).</w:t>
+                <w:sz w:val="28"/>
+                <w:szCs w:val="28"/>
+              </w:rPr>
+              <w:t>Platform:</w:t>
+            </w:r>
+            <w:r>
+              <w:rPr>
+                <w:rFonts w:ascii="Georgia" w:hAnsi="Georgia"/>
+              </w:rPr>
+              <w:t xml:space="preserve"> Mobile-based application compatible with Android and iOS operating systems.</w:t>
             </w:r>
           </w:p>
           <w:p>
@@ -1359,8 +1367,16 @@
             <w:r>
               <w:rPr>
                 <w:rFonts w:ascii="Georgia" w:hAnsi="Georgia"/>
-              </w:rPr>
-              <w:t>Operating System: Should operate on Windows 10/11, macOS, and Linux environments where browsers run.</w:t>
+                <w:sz w:val="28"/>
+                <w:szCs w:val="28"/>
+              </w:rPr>
+              <w:t>Operating System:</w:t>
+            </w:r>
+            <w:r>
+              <w:rPr>
+                <w:rFonts w:ascii="Georgia" w:hAnsi="Georgia"/>
+              </w:rPr>
+              <w:t xml:space="preserve"> Compatible with Android 10 and above, and iOS 13 and above.</w:t>
             </w:r>
           </w:p>
           <w:p>
@@ -1380,8 +1396,46 @@
             <w:r>
               <w:rPr>
                 <w:rFonts w:ascii="Georgia" w:hAnsi="Georgia"/>
-              </w:rPr>
-              <w:t>Hardware: Compatible with university PCs, servers requiring minimum 8GB RAM, dual-core processor, and 100GB storage for database and logs.</w:t>
+                <w:sz w:val="28"/>
+                <w:szCs w:val="28"/>
+              </w:rPr>
+              <w:t>Hardware:</w:t>
+            </w:r>
+            <w:r>
+              <w:rPr>
+                <w:rFonts w:ascii="Georgia" w:hAnsi="Georgia"/>
+              </w:rPr>
+              <w:t> </w:t>
+            </w:r>
+            <w:r>
+              <w:rPr>
+                <w:rFonts w:ascii="Georgia" w:hAnsi="Georgia"/>
+              </w:rPr>
+              <w:t>Should run smoothly on smartphones with at least</w:t>
+            </w:r>
+            <w:r>
+              <w:rPr>
+                <w:rFonts w:ascii="Georgia" w:hAnsi="Georgia"/>
+              </w:rPr>
+              <w:t xml:space="preserve"> </w:t>
+            </w:r>
+            <w:r>
+              <w:rPr>
+                <w:rFonts w:ascii="Georgia" w:hAnsi="Georgia"/>
+              </w:rPr>
+              <w:t>4</w:t>
+            </w:r>
+            <w:r>
+              <w:rPr>
+                <w:rFonts w:ascii="Georgia" w:hAnsi="Georgia"/>
+              </w:rPr>
+              <w:t xml:space="preserve"> </w:t>
+            </w:r>
+            <w:r>
+              <w:rPr>
+                <w:rFonts w:ascii="Georgia" w:hAnsi="Georgia"/>
+              </w:rPr>
+              <w:t>GB RAM and 64GB storage.</w:t>
             </w:r>
           </w:p>
           <w:p>
@@ -1401,9 +1455,22 @@
             <w:r>
               <w:rPr>
                 <w:rFonts w:ascii="Georgia" w:hAnsi="Georgia"/>
-              </w:rPr>
-              <w:lastRenderedPageBreak/>
-              <w:t>Database: Use a scalable relational database system like MySQL or PostgreSQL for storing attendance, user profiles, and logs.</w:t>
+                <w:sz w:val="28"/>
+                <w:szCs w:val="28"/>
+              </w:rPr>
+              <w:t>Database:</w:t>
+            </w:r>
+            <w:r>
+              <w:rPr>
+                <w:rFonts w:ascii="Georgia" w:hAnsi="Georgia"/>
+              </w:rPr>
+              <w:t> </w:t>
+            </w:r>
+            <w:r>
+              <w:rPr>
+                <w:rFonts w:ascii="Georgia" w:hAnsi="Georgia"/>
+              </w:rPr>
+              <w:t>Use a secure and scalable database (e.g., Firebase, MySQL, or PostgreSQL) to store user data, tourist destinations, reviews, and travel details.</w:t>
             </w:r>
           </w:p>
           <w:p>
@@ -1423,8 +1490,23 @@
             <w:r>
               <w:rPr>
                 <w:rFonts w:ascii="Georgia" w:hAnsi="Georgia"/>
-              </w:rPr>
-              <w:t>Performance: Support concurrent access by at least 1000 users with page load times under 5 seconds under normal load.</w:t>
+                <w:sz w:val="28"/>
+                <w:szCs w:val="28"/>
+              </w:rPr>
+              <w:lastRenderedPageBreak/>
+              <w:t>Performance:</w:t>
+            </w:r>
+            <w:r>
+              <w:rPr>
+                <w:rFonts w:ascii="Georgia" w:hAnsi="Georgia"/>
+              </w:rPr>
+              <w:t> </w:t>
+            </w:r>
+            <w:r>
+              <w:rPr>
+                <w:rFonts w:ascii="Georgia" w:hAnsi="Georgia"/>
+              </w:rPr>
+              <w:t>The application should support at least 1000 concurrent users with minimal delay and fast response times.</w:t>
             </w:r>
           </w:p>
           <w:p>
@@ -1444,8 +1526,22 @@
             <w:r>
               <w:rPr>
                 <w:rFonts w:ascii="Georgia" w:hAnsi="Georgia"/>
-              </w:rPr>
-              <w:t>Security: Role-based access control; data encrypted in transit (TLS) and at rest; comply with data privacy regulations for student information.</w:t>
+                <w:sz w:val="28"/>
+                <w:szCs w:val="28"/>
+              </w:rPr>
+              <w:t>Security:</w:t>
+            </w:r>
+            <w:r>
+              <w:rPr>
+                <w:rFonts w:ascii="Georgia" w:hAnsi="Georgia"/>
+              </w:rPr>
+              <w:t> </w:t>
+            </w:r>
+            <w:r>
+              <w:rPr>
+                <w:rFonts w:ascii="Georgia" w:hAnsi="Georgia"/>
+              </w:rPr>
+              <w:t>Implement strong user authentication and encryption to ensure the credibility of users and protect sensitive data. Include verification systems for guides and user reviews to ensure reliability.</w:t>
             </w:r>
           </w:p>
           <w:p>
@@ -1465,8 +1561,28 @@
             <w:r>
               <w:rPr>
                 <w:rFonts w:ascii="Georgia" w:hAnsi="Georgia"/>
-              </w:rPr>
-              <w:t>Integration: API interfaces to connect with the university’s existing Learning Management System (LMS) and Student Information System (SIS).</w:t>
+                <w:sz w:val="28"/>
+                <w:szCs w:val="28"/>
+              </w:rPr>
+              <w:t>Integration:</w:t>
+            </w:r>
+            <w:r>
+              <w:rPr>
+                <w:rFonts w:ascii="Georgia" w:hAnsi="Georgia"/>
+              </w:rPr>
+              <w:t> </w:t>
+            </w:r>
+            <w:r>
+              <w:rPr>
+                <w:rFonts w:ascii="Georgia" w:hAnsi="Georgia"/>
+              </w:rPr>
+              <w:t>The app should integrate with third-party map and navigation APIs (e.g., Google Maps, Waze)</w:t>
+            </w:r>
+            <w:r>
+              <w:rPr>
+                <w:rFonts w:ascii="Georgia" w:hAnsi="Georgia"/>
+              </w:rPr>
+              <w:t>.</w:t>
             </w:r>
           </w:p>
           <w:p>
@@ -1486,8 +1602,46 @@
             <w:r>
               <w:rPr>
                 <w:rFonts w:ascii="Georgia" w:hAnsi="Georgia"/>
-              </w:rPr>
-              <w:t>User Interface: Responsive design, accessible via desktop and tablets; user-friendly for faculty and students with basic computer literacy.</w:t>
+                <w:sz w:val="28"/>
+                <w:szCs w:val="28"/>
+              </w:rPr>
+              <w:t xml:space="preserve">User </w:t>
+            </w:r>
+            <w:r>
+              <w:rPr>
+                <w:rFonts w:ascii="Georgia" w:hAnsi="Georgia"/>
+                <w:sz w:val="28"/>
+                <w:szCs w:val="28"/>
+              </w:rPr>
+              <w:t>Interface (</w:t>
+            </w:r>
+            <w:r>
+              <w:rPr>
+                <w:rFonts w:ascii="Georgia" w:hAnsi="Georgia"/>
+                <w:sz w:val="28"/>
+                <w:szCs w:val="28"/>
+              </w:rPr>
+              <w:t>UI)</w:t>
+            </w:r>
+            <w:r>
+              <w:rPr>
+                <w:rFonts w:ascii="Georgia" w:hAnsi="Georgia"/>
+                <w:sz w:val="28"/>
+                <w:szCs w:val="28"/>
+              </w:rPr>
+              <w:t>:</w:t>
+            </w:r>
+            <w:r>
+              <w:rPr>
+                <w:rFonts w:ascii="Georgia" w:hAnsi="Georgia"/>
+              </w:rPr>
+              <w:t> </w:t>
+            </w:r>
+            <w:r>
+              <w:rPr>
+                <w:rFonts w:ascii="Georgia" w:hAnsi="Georgia"/>
+              </w:rPr>
+              <w:t>Attractive, modern, and user-friendly design. The interface should be responsive and easy to navigate for all users, including tourists with basic technical skills.</w:t>
             </w:r>
           </w:p>
           <w:p>
@@ -1507,8 +1661,22 @@
             <w:r>
               <w:rPr>
                 <w:rFonts w:ascii="Georgia" w:hAnsi="Georgia"/>
-              </w:rPr>
-              <w:t>Automation: Real-time attendance capture, automated daily and monthly report generation, and alert notifications for absences via email/SMS.</w:t>
+                <w:sz w:val="28"/>
+                <w:szCs w:val="28"/>
+              </w:rPr>
+              <w:t>Automation:</w:t>
+            </w:r>
+            <w:r>
+              <w:rPr>
+                <w:rFonts w:ascii="Georgia" w:hAnsi="Georgia"/>
+              </w:rPr>
+              <w:t> </w:t>
+            </w:r>
+            <w:r>
+              <w:rPr>
+                <w:rFonts w:ascii="Georgia" w:hAnsi="Georgia"/>
+              </w:rPr>
+              <w:t>Provide real-time updates for events, weather, and travel alerts.</w:t>
             </w:r>
           </w:p>
           <w:p>
@@ -1528,32 +1696,29 @@
             <w:r>
               <w:rPr>
                 <w:rFonts w:ascii="Georgia" w:hAnsi="Georgia"/>
-              </w:rPr>
-              <w:t>Backup and Recovery: Regular automated backup of critical data with restoration capability to minimize downtime.</w:t>
+                <w:sz w:val="28"/>
+                <w:szCs w:val="28"/>
+              </w:rPr>
+              <w:t>Backup and Recovery:</w:t>
+            </w:r>
+            <w:r>
+              <w:rPr>
+                <w:rFonts w:ascii="Georgia" w:hAnsi="Georgia"/>
+              </w:rPr>
+              <w:t> </w:t>
+            </w:r>
+            <w:r>
+              <w:rPr>
+                <w:rFonts w:ascii="Georgia" w:hAnsi="Georgia"/>
+              </w:rPr>
+              <w:t>Enable automatic backup of user data and app content to prevent data loss.</w:t>
             </w:r>
           </w:p>
           <w:p>
             <w:pPr>
               <w:pStyle w:val="ListParagraph"/>
-              <w:numPr>
-                <w:ilvl w:val="0"/>
-                <w:numId w:val="2"/>
-              </w:numPr>
-              <w:tabs>
-                <w:tab w:val="num" w:pos="720"/>
-              </w:tabs>
-              <w:rPr>
-                <w:rFonts w:ascii="Georgia" w:hAnsi="Georgia"/>
-              </w:rPr>
-            </w:pPr>
-            <w:r>
-              <w:rPr>
-                <w:rFonts w:ascii="Georgia" w:hAnsi="Georgia"/>
-              </w:rPr>
-              <w:t>Logging and Auditing: Maintain logs of user actions and attendance changes for security audits and compliance.</w:t>
-            </w:r>
-          </w:p>
-          <w:p/>
+            </w:pPr>
+          </w:p>
         </w:tc>
       </w:tr>
       <w:tr>

</xml_diff>